<commit_message>
Edit to footer done by: PRO Harley
</commit_message>
<xml_diff>
--- a/COPS - Judges file.docx
+++ b/COPS - Judges file.docx
@@ -181,15 +181,7 @@
                 <w:sz w:val="24"/>
                 <w:szCs w:val="24"/>
               </w:rPr>
-              <w:t>Accuracy of the Contents. – 20</w:t>
-            </w:r>
-            <w:r>
-              <w:rPr>
-                <w:rFonts w:ascii="Arial" w:hAnsi="Arial" w:cs="Arial"/>
-                <w:sz w:val="24"/>
-                <w:szCs w:val="24"/>
-              </w:rPr>
-              <w:t>%</w:t>
+              <w:t>Accuracy of the Contents. – 20%</w:t>
             </w:r>
           </w:p>
         </w:tc>
@@ -550,25 +542,26 @@
             <wp:align>left</wp:align>
           </wp:positionH>
           <wp:positionV relativeFrom="paragraph">
-            <wp:posOffset>-105319</wp:posOffset>
+            <wp:posOffset>-49185</wp:posOffset>
           </wp:positionV>
-          <wp:extent cx="368490" cy="368490"/>
+          <wp:extent cx="343535" cy="343535"/>
           <wp:effectExtent l="0" t="0" r="0" b="0"/>
           <wp:wrapTight wrapText="bothSides">
             <wp:wrapPolygon edited="0">
-              <wp:start x="5586" y="0"/>
-              <wp:lineTo x="0" y="10055"/>
-              <wp:lineTo x="0" y="13407"/>
-              <wp:lineTo x="5586" y="17876"/>
-              <wp:lineTo x="8938" y="20110"/>
-              <wp:lineTo x="14524" y="20110"/>
-              <wp:lineTo x="20110" y="10055"/>
-              <wp:lineTo x="20110" y="6703"/>
-              <wp:lineTo x="11172" y="0"/>
-              <wp:lineTo x="5586" y="0"/>
+              <wp:start x="4791" y="0"/>
+              <wp:lineTo x="0" y="10780"/>
+              <wp:lineTo x="0" y="14373"/>
+              <wp:lineTo x="7187" y="19165"/>
+              <wp:lineTo x="9582" y="20362"/>
+              <wp:lineTo x="15571" y="20362"/>
+              <wp:lineTo x="15571" y="19165"/>
+              <wp:lineTo x="20362" y="10780"/>
+              <wp:lineTo x="20362" y="5989"/>
+              <wp:lineTo x="10780" y="0"/>
+              <wp:lineTo x="4791" y="0"/>
             </wp:wrapPolygon>
           </wp:wrapTight>
-          <wp:docPr id="3" name="Picture 3"/>
+          <wp:docPr id="1" name="Picture 1"/>
           <wp:cNvGraphicFramePr>
             <a:graphicFrameLocks xmlns:a="http://schemas.openxmlformats.org/drawingml/2006/main" noChangeAspect="1"/>
           </wp:cNvGraphicFramePr>
@@ -576,7 +569,7 @@
             <a:graphicData uri="http://schemas.openxmlformats.org/drawingml/2006/picture">
               <pic:pic xmlns:pic="http://schemas.openxmlformats.org/drawingml/2006/picture">
                 <pic:nvPicPr>
-                  <pic:cNvPr id="0" name="Picture 4"/>
+                  <pic:cNvPr id="0" name="Picture 1"/>
                   <pic:cNvPicPr>
                     <a:picLocks noChangeAspect="1" noChangeArrowheads="1"/>
                   </pic:cNvPicPr>
@@ -597,7 +590,7 @@
                 <pic:spPr bwMode="auto">
                   <a:xfrm>
                     <a:off x="0" y="0"/>
-                    <a:ext cx="368490" cy="368490"/>
+                    <a:ext cx="343535" cy="343535"/>
                   </a:xfrm>
                   <a:prstGeom prst="rect">
                     <a:avLst/>
@@ -610,6 +603,12 @@
               </pic:pic>
             </a:graphicData>
           </a:graphic>
+          <wp14:sizeRelH relativeFrom="margin">
+            <wp14:pctWidth>0</wp14:pctWidth>
+          </wp14:sizeRelH>
+          <wp14:sizeRelV relativeFrom="margin">
+            <wp14:pctHeight>0</wp14:pctHeight>
+          </wp14:sizeRelV>
         </wp:anchor>
       </w:drawing>
     </w:r>

</xml_diff>